<commit_message>
Program presentation section completed.
</commit_message>
<xml_diff>
--- a/FileArchiver/doc/ProgramPresentation.docx
+++ b/FileArchiver/doc/ProgramPresentation.docx
@@ -5,125 +5,766 @@
     <w:p>
       <w:pPr>
         <w:rPr>
-          <w:rFonts w:ascii="Times" w:eastAsia="Times New Roman" w:hAnsi="Times" w:cs="Times New Roman"/>
-          <w:sz w:val="20"/>
-          <w:szCs w:val="20"/>
-          <w:lang w:eastAsia="en-US"/>
-        </w:rPr>
-      </w:pPr>
-      <w:r>
-        <w:rPr>
-          <w:rFonts w:ascii="Times" w:eastAsia="Times New Roman" w:hAnsi="Times" w:cs="Times New Roman"/>
-          <w:sz w:val="20"/>
-          <w:szCs w:val="20"/>
-          <w:lang w:eastAsia="en-US"/>
-        </w:rPr>
-        <w:t xml:space="preserve">· </w:t>
+          <w:b/>
+        </w:rPr>
+      </w:pPr>
+      <w:r>
+        <w:rPr>
+          <w:b/>
+        </w:rPr>
+        <w:t>Program Presentation</w:t>
+      </w:r>
+    </w:p>
+    <w:p>
+      <w:pPr>
+        <w:rPr>
+          <w:b/>
+        </w:rPr>
+      </w:pPr>
+    </w:p>
+    <w:p>
+      <w:pPr>
+        <w:rPr>
+          <w:b/>
+        </w:rPr>
+      </w:pPr>
+      <w:r>
+        <w:rPr>
+          <w:b/>
+        </w:rPr>
+        <w:t xml:space="preserve">List of the features </w:t>
+      </w:r>
+    </w:p>
+    <w:p>
+      <w:pPr>
+        <w:spacing w:after="0"/>
+        <w:rPr>
+          <w:rFonts w:ascii="Cambria" w:eastAsia="Times New Roman" w:hAnsi="Cambria" w:cs="Times New Roman"/>
+          <w:lang w:eastAsia="en-US"/>
+        </w:rPr>
+      </w:pPr>
+      <w:r>
+        <w:rPr>
+          <w:rFonts w:ascii="Cambria" w:eastAsia="Times New Roman" w:hAnsi="Cambria" w:cs="Times New Roman"/>
+          <w:lang w:eastAsia="en-US"/>
+        </w:rPr>
+        <w:t>1</w:t>
+      </w:r>
+      <w:r>
+        <w:rPr>
+          <w:rFonts w:ascii="Cambria" w:eastAsia="Times New Roman" w:hAnsi="Cambria" w:cs="Times New Roman"/>
+          <w:lang w:eastAsia="en-US"/>
+        </w:rPr>
+        <w:t>.</w:t>
+      </w:r>
+      <w:r>
+        <w:rPr>
+          <w:rFonts w:ascii="Cambria" w:eastAsia="Times New Roman" w:hAnsi="Cambria" w:cs="Times New Roman"/>
+          <w:lang w:eastAsia="en-US"/>
+        </w:rPr>
+        <w:t xml:space="preserve"> </w:t>
+      </w:r>
+      <w:r>
+        <w:rPr>
+          <w:rFonts w:ascii="Cambria" w:eastAsia="Times New Roman" w:hAnsi="Cambria" w:cs="Times New Roman"/>
+          <w:lang w:eastAsia="en-US"/>
+        </w:rPr>
+        <w:t>Adding files to persistent storage</w:t>
+      </w:r>
+      <w:r>
+        <w:rPr>
+          <w:rFonts w:ascii="Cambria" w:eastAsia="Times New Roman" w:hAnsi="Cambria" w:cs="Times New Roman"/>
+          <w:lang w:eastAsia="en-US"/>
+        </w:rPr>
+        <w:t xml:space="preserve"> </w:t>
+      </w:r>
+    </w:p>
+    <w:p>
+      <w:pPr>
+        <w:spacing w:after="0"/>
+        <w:ind w:firstLine="720"/>
+        <w:rPr>
+          <w:rFonts w:ascii="Cambria" w:eastAsia="Times New Roman" w:hAnsi="Cambria" w:cs="Times New Roman"/>
+          <w:lang w:eastAsia="en-US"/>
+        </w:rPr>
+      </w:pPr>
+      <w:r>
+        <w:rPr>
+          <w:rFonts w:ascii="Cambria" w:eastAsia="Times New Roman" w:hAnsi="Cambria" w:cs="Times New Roman"/>
+          <w:lang w:eastAsia="en-US"/>
+        </w:rPr>
+        <w:t xml:space="preserve">- </w:t>
       </w:r>
       <w:proofErr w:type="gramStart"/>
       <w:r>
         <w:rPr>
-          <w:rFonts w:ascii="Times" w:eastAsia="Times New Roman" w:hAnsi="Times" w:cs="Times New Roman"/>
-          <w:sz w:val="20"/>
-          <w:szCs w:val="20"/>
-          <w:lang w:eastAsia="en-US"/>
-        </w:rPr>
-        <w:t>A</w:t>
+          <w:rFonts w:ascii="Cambria" w:eastAsia="Times New Roman" w:hAnsi="Cambria" w:cs="Times New Roman"/>
+          <w:lang w:eastAsia="en-US"/>
+        </w:rPr>
+        <w:t>c</w:t>
+      </w:r>
+      <w:r>
+        <w:rPr>
+          <w:rFonts w:ascii="Cambria" w:eastAsia="Times New Roman" w:hAnsi="Cambria" w:cs="Times New Roman"/>
+          <w:lang w:eastAsia="en-US"/>
+        </w:rPr>
+        <w:t>reate</w:t>
       </w:r>
       <w:proofErr w:type="gramEnd"/>
       <w:r>
         <w:rPr>
-          <w:rFonts w:ascii="Times" w:eastAsia="Times New Roman" w:hAnsi="Times" w:cs="Times New Roman"/>
-          <w:sz w:val="20"/>
-          <w:szCs w:val="20"/>
-          <w:lang w:eastAsia="en-US"/>
-        </w:rPr>
-        <w:t xml:space="preserve"> brief presentation that illustrates the actual implemented product. This presentation should combine text commentary with information captured from actual execution of programs (as </w:t>
-      </w:r>
-      <w:r>
-        <w:rPr>
-          <w:rFonts w:ascii="Times" w:eastAsia="Times New Roman" w:hAnsi="Times" w:cs="Times New Roman"/>
-          <w:sz w:val="20"/>
-          <w:szCs w:val="20"/>
-          <w:lang w:eastAsia="en-US"/>
-        </w:rPr>
-        <w:t xml:space="preserve">screen shots or as </w:t>
-      </w:r>
-      <w:r>
-        <w:rPr>
-          <w:rFonts w:ascii="Times" w:eastAsia="Times New Roman" w:hAnsi="Times" w:cs="Times New Roman"/>
-          <w:sz w:val="20"/>
-          <w:szCs w:val="20"/>
-          <w:lang w:eastAsia="en-US"/>
-        </w:rPr>
-        <w:t>capt</w:t>
-      </w:r>
-      <w:r>
-        <w:rPr>
-          <w:rFonts w:ascii="Times" w:eastAsia="Times New Roman" w:hAnsi="Times" w:cs="Times New Roman"/>
-          <w:sz w:val="20"/>
-          <w:szCs w:val="20"/>
-          <w:lang w:eastAsia="en-US"/>
-        </w:rPr>
-        <w:t xml:space="preserve">ured text inputs and outputs). </w:t>
-      </w:r>
-      <w:r>
-        <w:rPr>
-          <w:rFonts w:ascii="Times" w:eastAsia="Times New Roman" w:hAnsi="Times" w:cs="Times New Roman"/>
-          <w:sz w:val="20"/>
-          <w:szCs w:val="20"/>
-          <w:lang w:eastAsia="en-US"/>
-        </w:rPr>
-        <w:t>This presentation should clarify which of the functional requirements hav</w:t>
-      </w:r>
-      <w:r>
-        <w:rPr>
-          <w:rFonts w:ascii="Times" w:eastAsia="Times New Roman" w:hAnsi="Times" w:cs="Times New Roman"/>
-          <w:sz w:val="20"/>
-          <w:szCs w:val="20"/>
-          <w:lang w:eastAsia="en-US"/>
-        </w:rPr>
-        <w:t>e been successfully implemented.</w:t>
-      </w:r>
-    </w:p>
-    <w:p>
-      <w:r>
-        <w:t>Program Presentation</w:t>
-      </w:r>
-    </w:p>
-    <w:p>
-      <w:r>
-        <w:t xml:space="preserve">List of the features </w:t>
-      </w:r>
-    </w:p>
-    <w:p>
-      <w:r>
-        <w:t>----&gt;</w:t>
+          <w:rFonts w:ascii="Cambria" w:eastAsia="Times New Roman" w:hAnsi="Cambria" w:cs="Times New Roman"/>
+          <w:lang w:eastAsia="en-US"/>
+        </w:rPr>
+        <w:t xml:space="preserve"> initial a</w:t>
+      </w:r>
+      <w:r>
+        <w:rPr>
+          <w:rFonts w:ascii="Cambria" w:eastAsia="Times New Roman" w:hAnsi="Cambria" w:cs="Times New Roman"/>
+          <w:lang w:eastAsia="en-US"/>
+        </w:rPr>
+        <w:t>rchive</w:t>
+      </w:r>
+    </w:p>
+    <w:p>
+      <w:pPr>
+        <w:spacing w:after="0"/>
+        <w:ind w:firstLine="720"/>
+        <w:rPr>
+          <w:rFonts w:ascii="Cambria" w:eastAsia="Times New Roman" w:hAnsi="Cambria" w:cs="Times New Roman"/>
+          <w:lang w:eastAsia="en-US"/>
+        </w:rPr>
+      </w:pPr>
+      <w:r>
+        <w:rPr>
+          <w:rFonts w:ascii="Cambria" w:eastAsia="Times New Roman" w:hAnsi="Cambria" w:cs="Times New Roman"/>
+          <w:lang w:eastAsia="en-US"/>
+        </w:rPr>
+        <w:t xml:space="preserve">- </w:t>
       </w:r>
       <w:proofErr w:type="gramStart"/>
       <w:r>
-        <w:t>list</w:t>
+        <w:rPr>
+          <w:rFonts w:ascii="Cambria" w:eastAsia="Times New Roman" w:hAnsi="Cambria" w:cs="Times New Roman"/>
+          <w:lang w:eastAsia="en-US"/>
+        </w:rPr>
+        <w:t>user</w:t>
       </w:r>
       <w:proofErr w:type="gramEnd"/>
       <w:r>
-        <w:t xml:space="preserve"> will go here</w:t>
-      </w:r>
-    </w:p>
-    <w:p/>
-    <w:p>
-      <w:r>
-        <w:t>---&gt;</w:t>
+        <w:rPr>
+          <w:rFonts w:ascii="Cambria" w:eastAsia="Times New Roman" w:hAnsi="Cambria" w:cs="Times New Roman"/>
+          <w:lang w:eastAsia="en-US"/>
+        </w:rPr>
+        <w:t xml:space="preserve"> supplies a comment with new version</w:t>
+      </w:r>
+    </w:p>
+    <w:p>
+      <w:pPr>
+        <w:spacing w:after="0"/>
+        <w:ind w:firstLine="720"/>
+        <w:rPr>
+          <w:rFonts w:ascii="Cambria" w:eastAsia="Times New Roman" w:hAnsi="Cambria" w:cs="Times New Roman"/>
+          <w:lang w:eastAsia="en-US"/>
+        </w:rPr>
+      </w:pPr>
+      <w:r>
+        <w:rPr>
+          <w:rFonts w:ascii="Cambria" w:eastAsia="Times New Roman" w:hAnsi="Cambria" w:cs="Times New Roman"/>
+          <w:lang w:eastAsia="en-US"/>
+        </w:rPr>
+        <w:t xml:space="preserve">- </w:t>
       </w:r>
       <w:proofErr w:type="gramStart"/>
       <w:r>
-        <w:t>this</w:t>
+        <w:rPr>
+          <w:rFonts w:ascii="Cambria" w:eastAsia="Times New Roman" w:hAnsi="Cambria" w:cs="Times New Roman"/>
+          <w:lang w:eastAsia="en-US"/>
+        </w:rPr>
+        <w:t>program</w:t>
       </w:r>
       <w:proofErr w:type="gramEnd"/>
       <w:r>
-        <w:t xml:space="preserve"> is how we use features</w:t>
-      </w:r>
-    </w:p>
-    <w:p/>
+        <w:rPr>
+          <w:rFonts w:ascii="Cambria" w:eastAsia="Times New Roman" w:hAnsi="Cambria" w:cs="Times New Roman"/>
+          <w:lang w:eastAsia="en-US"/>
+        </w:rPr>
+        <w:t xml:space="preserve"> compresses given file/data to minimize storage space</w:t>
+      </w:r>
+    </w:p>
+    <w:p>
+      <w:pPr>
+        <w:spacing w:after="0"/>
+        <w:ind w:firstLine="720"/>
+        <w:rPr>
+          <w:rFonts w:ascii="Cambria" w:eastAsia="Times New Roman" w:hAnsi="Cambria" w:cs="Times New Roman"/>
+          <w:lang w:eastAsia="en-US"/>
+        </w:rPr>
+      </w:pPr>
+    </w:p>
+    <w:p>
+      <w:pPr>
+        <w:spacing w:after="0"/>
+        <w:rPr>
+          <w:rFonts w:ascii="Cambria" w:eastAsia="Times New Roman" w:hAnsi="Cambria" w:cs="Times New Roman"/>
+          <w:lang w:eastAsia="en-US"/>
+        </w:rPr>
+      </w:pPr>
+      <w:r>
+        <w:rPr>
+          <w:rFonts w:ascii="Cambria" w:eastAsia="Times New Roman" w:hAnsi="Cambria" w:cs="Times New Roman"/>
+          <w:lang w:eastAsia="en-US"/>
+        </w:rPr>
+        <w:t>2</w:t>
+      </w:r>
+      <w:r>
+        <w:rPr>
+          <w:rFonts w:ascii="Cambria" w:eastAsia="Times New Roman" w:hAnsi="Cambria" w:cs="Times New Roman"/>
+          <w:lang w:eastAsia="en-US"/>
+        </w:rPr>
+        <w:t>.</w:t>
+      </w:r>
+      <w:r>
+        <w:rPr>
+          <w:rFonts w:ascii="Cambria" w:eastAsia="Times New Roman" w:hAnsi="Cambria" w:cs="Times New Roman"/>
+          <w:lang w:eastAsia="en-US"/>
+        </w:rPr>
+        <w:t xml:space="preserve"> </w:t>
+      </w:r>
+      <w:r>
+        <w:rPr>
+          <w:rFonts w:ascii="Cambria" w:eastAsia="Times New Roman" w:hAnsi="Cambria" w:cs="Times New Roman"/>
+          <w:lang w:eastAsia="en-US"/>
+        </w:rPr>
+        <w:t>Save modified version of the file</w:t>
+      </w:r>
+    </w:p>
+    <w:p>
+      <w:pPr>
+        <w:spacing w:after="0"/>
+        <w:ind w:firstLine="720"/>
+        <w:rPr>
+          <w:rFonts w:ascii="Cambria" w:eastAsia="Times New Roman" w:hAnsi="Cambria" w:cs="Times New Roman"/>
+          <w:lang w:eastAsia="en-US"/>
+        </w:rPr>
+      </w:pPr>
+      <w:r>
+        <w:rPr>
+          <w:rFonts w:ascii="Cambria" w:eastAsia="Times New Roman" w:hAnsi="Cambria" w:cs="Times New Roman"/>
+          <w:lang w:eastAsia="en-US"/>
+        </w:rPr>
+        <w:t xml:space="preserve">- </w:t>
+      </w:r>
+      <w:proofErr w:type="gramStart"/>
+      <w:r>
+        <w:rPr>
+          <w:rFonts w:ascii="Cambria" w:eastAsia="Times New Roman" w:hAnsi="Cambria" w:cs="Times New Roman"/>
+          <w:lang w:eastAsia="en-US"/>
+        </w:rPr>
+        <w:t>d</w:t>
+      </w:r>
+      <w:r>
+        <w:rPr>
+          <w:rFonts w:ascii="Cambria" w:eastAsia="Times New Roman" w:hAnsi="Cambria" w:cs="Times New Roman"/>
+          <w:lang w:eastAsia="en-US"/>
+        </w:rPr>
+        <w:t>etect</w:t>
+      </w:r>
+      <w:proofErr w:type="gramEnd"/>
+      <w:r>
+        <w:rPr>
+          <w:rFonts w:ascii="Cambria" w:eastAsia="Times New Roman" w:hAnsi="Cambria" w:cs="Times New Roman"/>
+          <w:lang w:eastAsia="en-US"/>
+        </w:rPr>
+        <w:t xml:space="preserve"> changes</w:t>
+      </w:r>
+      <w:r>
+        <w:rPr>
+          <w:rFonts w:ascii="Cambria" w:eastAsia="Times New Roman" w:hAnsi="Cambria" w:cs="Times New Roman"/>
+          <w:lang w:eastAsia="en-US"/>
+        </w:rPr>
+        <w:t xml:space="preserve"> </w:t>
+      </w:r>
+      <w:r>
+        <w:rPr>
+          <w:rFonts w:ascii="Cambria" w:eastAsia="Times New Roman" w:hAnsi="Cambria" w:cs="Times New Roman"/>
+          <w:lang w:eastAsia="en-US"/>
+        </w:rPr>
+        <w:t>if made in the current file</w:t>
+      </w:r>
+    </w:p>
+    <w:p>
+      <w:pPr>
+        <w:spacing w:after="0"/>
+        <w:ind w:firstLine="720"/>
+        <w:rPr>
+          <w:rFonts w:ascii="Cambria" w:eastAsia="Times New Roman" w:hAnsi="Cambria" w:cs="Times New Roman"/>
+          <w:lang w:eastAsia="en-US"/>
+        </w:rPr>
+      </w:pPr>
+      <w:r>
+        <w:rPr>
+          <w:rFonts w:ascii="Cambria" w:eastAsia="Times New Roman" w:hAnsi="Cambria" w:cs="Times New Roman"/>
+          <w:lang w:eastAsia="en-US"/>
+        </w:rPr>
+        <w:t xml:space="preserve">- </w:t>
+      </w:r>
+      <w:proofErr w:type="gramStart"/>
+      <w:r>
+        <w:rPr>
+          <w:rFonts w:ascii="Cambria" w:eastAsia="Times New Roman" w:hAnsi="Cambria" w:cs="Times New Roman"/>
+          <w:lang w:eastAsia="en-US"/>
+        </w:rPr>
+        <w:t>get</w:t>
+      </w:r>
+      <w:proofErr w:type="gramEnd"/>
+      <w:r>
+        <w:rPr>
+          <w:rFonts w:ascii="Cambria" w:eastAsia="Times New Roman" w:hAnsi="Cambria" w:cs="Times New Roman"/>
+          <w:lang w:eastAsia="en-US"/>
+        </w:rPr>
+        <w:t xml:space="preserve"> comment from the user and </w:t>
+      </w:r>
+      <w:r>
+        <w:rPr>
+          <w:rFonts w:ascii="Cambria" w:eastAsia="Times New Roman" w:hAnsi="Cambria" w:cs="Times New Roman"/>
+          <w:lang w:eastAsia="en-US"/>
+        </w:rPr>
+        <w:t>create new version</w:t>
+      </w:r>
+    </w:p>
+    <w:p>
+      <w:pPr>
+        <w:spacing w:after="0"/>
+        <w:ind w:left="720"/>
+        <w:rPr>
+          <w:rFonts w:ascii="Cambria" w:eastAsia="Times New Roman" w:hAnsi="Cambria" w:cs="Times New Roman"/>
+          <w:lang w:eastAsia="en-US"/>
+        </w:rPr>
+      </w:pPr>
+      <w:r>
+        <w:rPr>
+          <w:rFonts w:ascii="Cambria" w:eastAsia="Times New Roman" w:hAnsi="Cambria" w:cs="Times New Roman"/>
+          <w:lang w:eastAsia="en-US"/>
+        </w:rPr>
+        <w:t xml:space="preserve">- </w:t>
+      </w:r>
+      <w:proofErr w:type="gramStart"/>
+      <w:r>
+        <w:rPr>
+          <w:rFonts w:ascii="Cambria" w:eastAsia="Times New Roman" w:hAnsi="Cambria" w:cs="Times New Roman"/>
+          <w:lang w:eastAsia="en-US"/>
+        </w:rPr>
+        <w:t>program</w:t>
+      </w:r>
+      <w:proofErr w:type="gramEnd"/>
+      <w:r>
+        <w:rPr>
+          <w:rFonts w:ascii="Cambria" w:eastAsia="Times New Roman" w:hAnsi="Cambria" w:cs="Times New Roman"/>
+          <w:lang w:eastAsia="en-US"/>
+        </w:rPr>
+        <w:t xml:space="preserve"> only saves changes that were modified since the previous version that was archived</w:t>
+      </w:r>
+    </w:p>
+    <w:p>
+      <w:pPr>
+        <w:spacing w:after="0"/>
+        <w:rPr>
+          <w:rFonts w:ascii="Cambria" w:eastAsia="Times New Roman" w:hAnsi="Cambria" w:cs="Times New Roman"/>
+          <w:lang w:eastAsia="en-US"/>
+        </w:rPr>
+      </w:pPr>
+    </w:p>
+    <w:p>
+      <w:pPr>
+        <w:spacing w:after="0"/>
+        <w:rPr>
+          <w:rFonts w:ascii="Cambria" w:eastAsia="Times New Roman" w:hAnsi="Cambria" w:cs="Times New Roman"/>
+          <w:lang w:eastAsia="en-US"/>
+        </w:rPr>
+      </w:pPr>
+      <w:r>
+        <w:rPr>
+          <w:rFonts w:ascii="Cambria" w:eastAsia="Times New Roman" w:hAnsi="Cambria" w:cs="Times New Roman"/>
+          <w:lang w:eastAsia="en-US"/>
+        </w:rPr>
+        <w:t>3</w:t>
+      </w:r>
+      <w:r>
+        <w:rPr>
+          <w:rFonts w:ascii="Cambria" w:eastAsia="Times New Roman" w:hAnsi="Cambria" w:cs="Times New Roman"/>
+          <w:lang w:eastAsia="en-US"/>
+        </w:rPr>
+        <w:t>. D</w:t>
+      </w:r>
+      <w:r>
+        <w:rPr>
+          <w:rFonts w:ascii="Cambria" w:eastAsia="Times New Roman" w:hAnsi="Cambria" w:cs="Times New Roman"/>
+          <w:lang w:eastAsia="en-US"/>
+        </w:rPr>
+        <w:t xml:space="preserve">isplay </w:t>
+      </w:r>
+      <w:r>
+        <w:rPr>
+          <w:rFonts w:ascii="Cambria" w:eastAsia="Times New Roman" w:hAnsi="Cambria" w:cs="Times New Roman"/>
+          <w:lang w:eastAsia="en-US"/>
+        </w:rPr>
+        <w:t>summary details</w:t>
+      </w:r>
+      <w:r>
+        <w:rPr>
+          <w:rFonts w:ascii="Cambria" w:eastAsia="Times New Roman" w:hAnsi="Cambria" w:cs="Times New Roman"/>
+          <w:lang w:eastAsia="en-US"/>
+        </w:rPr>
+        <w:t xml:space="preserve"> </w:t>
+      </w:r>
+      <w:r>
+        <w:rPr>
+          <w:rFonts w:ascii="Cambria" w:eastAsia="Times New Roman" w:hAnsi="Cambria" w:cs="Times New Roman"/>
+          <w:lang w:eastAsia="en-US"/>
+        </w:rPr>
+        <w:t>of versions in storage</w:t>
+      </w:r>
+      <w:r>
+        <w:rPr>
+          <w:rFonts w:ascii="Cambria" w:eastAsia="Times New Roman" w:hAnsi="Cambria" w:cs="Times New Roman"/>
+          <w:lang w:eastAsia="en-US"/>
+        </w:rPr>
+        <w:t xml:space="preserve"> for selected file</w:t>
+      </w:r>
+    </w:p>
+    <w:p>
+      <w:pPr>
+        <w:spacing w:after="0"/>
+        <w:rPr>
+          <w:rFonts w:ascii="Cambria" w:eastAsia="Times New Roman" w:hAnsi="Cambria" w:cs="Times New Roman"/>
+          <w:lang w:eastAsia="en-US"/>
+        </w:rPr>
+      </w:pPr>
+      <w:r>
+        <w:rPr>
+          <w:rFonts w:ascii="Cambria" w:eastAsia="Times New Roman" w:hAnsi="Cambria" w:cs="Times New Roman"/>
+          <w:lang w:eastAsia="en-US"/>
+        </w:rPr>
+        <w:tab/>
+        <w:t xml:space="preserve">- </w:t>
+      </w:r>
+      <w:proofErr w:type="gramStart"/>
+      <w:r>
+        <w:rPr>
+          <w:rFonts w:ascii="Cambria" w:eastAsia="Times New Roman" w:hAnsi="Cambria" w:cs="Times New Roman"/>
+          <w:lang w:eastAsia="en-US"/>
+        </w:rPr>
+        <w:t>version</w:t>
+      </w:r>
+      <w:proofErr w:type="gramEnd"/>
+      <w:r>
+        <w:rPr>
+          <w:rFonts w:ascii="Cambria" w:eastAsia="Times New Roman" w:hAnsi="Cambria" w:cs="Times New Roman"/>
+          <w:lang w:eastAsia="en-US"/>
+        </w:rPr>
+        <w:t xml:space="preserve"> number, date, size</w:t>
+      </w:r>
+    </w:p>
+    <w:p>
+      <w:pPr>
+        <w:spacing w:after="0"/>
+        <w:rPr>
+          <w:rFonts w:ascii="Cambria" w:eastAsia="Times New Roman" w:hAnsi="Cambria" w:cs="Times New Roman"/>
+          <w:lang w:eastAsia="en-US"/>
+        </w:rPr>
+      </w:pPr>
+    </w:p>
+    <w:p>
+      <w:pPr>
+        <w:spacing w:after="0"/>
+        <w:rPr>
+          <w:rFonts w:ascii="Cambria" w:eastAsia="Times New Roman" w:hAnsi="Cambria" w:cs="Times New Roman"/>
+          <w:lang w:eastAsia="en-US"/>
+        </w:rPr>
+      </w:pPr>
+      <w:r>
+        <w:rPr>
+          <w:rFonts w:ascii="Cambria" w:eastAsia="Times New Roman" w:hAnsi="Cambria" w:cs="Times New Roman"/>
+          <w:lang w:eastAsia="en-US"/>
+        </w:rPr>
+        <w:t>4</w:t>
+      </w:r>
+      <w:r>
+        <w:rPr>
+          <w:rFonts w:ascii="Cambria" w:eastAsia="Times New Roman" w:hAnsi="Cambria" w:cs="Times New Roman"/>
+          <w:lang w:eastAsia="en-US"/>
+        </w:rPr>
+        <w:t>. Retrieve chosen v</w:t>
+      </w:r>
+      <w:r>
+        <w:rPr>
+          <w:rFonts w:ascii="Cambria" w:eastAsia="Times New Roman" w:hAnsi="Cambria" w:cs="Times New Roman"/>
+          <w:lang w:eastAsia="en-US"/>
+        </w:rPr>
+        <w:t>ersion</w:t>
+      </w:r>
+      <w:r>
+        <w:rPr>
+          <w:rFonts w:ascii="Cambria" w:eastAsia="Times New Roman" w:hAnsi="Cambria" w:cs="Times New Roman"/>
+          <w:lang w:eastAsia="en-US"/>
+        </w:rPr>
+        <w:t xml:space="preserve"> of the file</w:t>
+      </w:r>
+    </w:p>
+    <w:p>
+      <w:pPr>
+        <w:spacing w:after="0"/>
+        <w:ind w:left="720"/>
+        <w:rPr>
+          <w:rFonts w:ascii="Cambria" w:eastAsia="Times New Roman" w:hAnsi="Cambria" w:cs="Times New Roman"/>
+          <w:lang w:eastAsia="en-US"/>
+        </w:rPr>
+      </w:pPr>
+      <w:r>
+        <w:rPr>
+          <w:rFonts w:ascii="Cambria" w:eastAsia="Times New Roman" w:hAnsi="Cambria" w:cs="Times New Roman"/>
+          <w:lang w:eastAsia="en-US"/>
+        </w:rPr>
+        <w:t xml:space="preserve">- </w:t>
+      </w:r>
+      <w:proofErr w:type="gramStart"/>
+      <w:r>
+        <w:rPr>
+          <w:rFonts w:ascii="Cambria" w:eastAsia="Times New Roman" w:hAnsi="Cambria" w:cs="Times New Roman"/>
+          <w:lang w:eastAsia="en-US"/>
+        </w:rPr>
+        <w:t>program</w:t>
+      </w:r>
+      <w:proofErr w:type="gramEnd"/>
+      <w:r>
+        <w:rPr>
+          <w:rFonts w:ascii="Cambria" w:eastAsia="Times New Roman" w:hAnsi="Cambria" w:cs="Times New Roman"/>
+          <w:lang w:eastAsia="en-US"/>
+        </w:rPr>
+        <w:t xml:space="preserve"> retrieves chosen version in the directory and file name specified</w:t>
+      </w:r>
+      <w:r>
+        <w:rPr>
+          <w:rFonts w:ascii="Cambria" w:eastAsia="Times New Roman" w:hAnsi="Cambria" w:cs="Times New Roman"/>
+          <w:lang w:eastAsia="en-US"/>
+        </w:rPr>
+        <w:t xml:space="preserve"> by the user</w:t>
+      </w:r>
+    </w:p>
+    <w:p>
+      <w:pPr>
+        <w:spacing w:after="0"/>
+        <w:ind w:left="720"/>
+        <w:rPr>
+          <w:rFonts w:ascii="Cambria" w:eastAsia="Times New Roman" w:hAnsi="Cambria" w:cs="Times New Roman"/>
+          <w:lang w:eastAsia="en-US"/>
+        </w:rPr>
+      </w:pPr>
+    </w:p>
+    <w:p>
+      <w:pPr>
+        <w:spacing w:after="0"/>
+        <w:rPr>
+          <w:rFonts w:ascii="Cambria" w:hAnsi="Cambria"/>
+        </w:rPr>
+      </w:pPr>
+      <w:r>
+        <w:rPr>
+          <w:rFonts w:ascii="Cambria" w:eastAsia="Times New Roman" w:hAnsi="Cambria" w:cs="Times New Roman"/>
+          <w:lang w:eastAsia="en-US"/>
+        </w:rPr>
+        <w:t>5</w:t>
+      </w:r>
+      <w:r>
+        <w:rPr>
+          <w:rFonts w:ascii="Cambria" w:eastAsia="Times New Roman" w:hAnsi="Cambria" w:cs="Times New Roman"/>
+          <w:lang w:eastAsia="en-US"/>
+        </w:rPr>
+        <w:t>.</w:t>
+      </w:r>
+      <w:r>
+        <w:rPr>
+          <w:rFonts w:ascii="Cambria" w:eastAsia="Times New Roman" w:hAnsi="Cambria" w:cs="Times New Roman"/>
+          <w:lang w:eastAsia="en-US"/>
+        </w:rPr>
+        <w:t xml:space="preserve"> </w:t>
+      </w:r>
+      <w:r>
+        <w:rPr>
+          <w:rFonts w:ascii="Cambria" w:hAnsi="Cambria"/>
+        </w:rPr>
+        <w:t>Discard old</w:t>
+      </w:r>
+    </w:p>
+    <w:p>
+      <w:pPr>
+        <w:spacing w:after="0"/>
+        <w:rPr>
+          <w:rFonts w:ascii="Cambria" w:hAnsi="Cambria"/>
+        </w:rPr>
+      </w:pPr>
+      <w:r>
+        <w:rPr>
+          <w:rFonts w:ascii="Cambria" w:hAnsi="Cambria"/>
+        </w:rPr>
+        <w:tab/>
+        <w:t xml:space="preserve">- set reference version to </w:t>
+      </w:r>
+      <w:bookmarkStart w:id="0" w:name="_GoBack"/>
+      <w:bookmarkEnd w:id="0"/>
+      <w:r>
+        <w:rPr>
+          <w:rFonts w:ascii="Cambria" w:hAnsi="Cambria"/>
+        </w:rPr>
+        <w:t>delete versions not needed anymore</w:t>
+      </w:r>
+    </w:p>
+    <w:p>
+      <w:pPr>
+        <w:spacing w:after="0"/>
+        <w:rPr>
+          <w:rFonts w:ascii="Cambria" w:hAnsi="Cambria"/>
+        </w:rPr>
+      </w:pPr>
+    </w:p>
+    <w:p>
+      <w:pPr>
+        <w:spacing w:after="0"/>
+        <w:rPr>
+          <w:rFonts w:ascii="Cambria" w:eastAsia="Times New Roman" w:hAnsi="Cambria" w:cs="Times New Roman"/>
+          <w:lang w:eastAsia="en-US"/>
+        </w:rPr>
+      </w:pPr>
+      <w:r>
+        <w:rPr>
+          <w:rFonts w:ascii="Cambria" w:eastAsia="Times New Roman" w:hAnsi="Cambria" w:cs="Times New Roman"/>
+          <w:lang w:eastAsia="en-US"/>
+        </w:rPr>
+        <w:t>6.</w:t>
+      </w:r>
+      <w:r>
+        <w:rPr>
+          <w:rFonts w:ascii="Cambria" w:eastAsia="Times New Roman" w:hAnsi="Cambria" w:cs="Times New Roman"/>
+          <w:lang w:eastAsia="en-US"/>
+        </w:rPr>
+        <w:t xml:space="preserve"> Show comment associated with version</w:t>
+      </w:r>
+      <w:r>
+        <w:rPr>
+          <w:rFonts w:ascii="Cambria" w:eastAsia="Times New Roman" w:hAnsi="Cambria" w:cs="Times New Roman"/>
+          <w:lang w:eastAsia="en-US"/>
+        </w:rPr>
+        <w:tab/>
+      </w:r>
+    </w:p>
+    <w:p>
+      <w:pPr>
+        <w:spacing w:after="0"/>
+        <w:rPr>
+          <w:rFonts w:ascii="Cambria" w:eastAsia="Times New Roman" w:hAnsi="Cambria" w:cs="Times New Roman"/>
+          <w:lang w:eastAsia="en-US"/>
+        </w:rPr>
+      </w:pPr>
+    </w:p>
+    <w:p>
+      <w:pPr>
+        <w:rPr>
+          <w:rFonts w:ascii="Cambria" w:eastAsia="Times New Roman" w:hAnsi="Cambria" w:cs="Times New Roman"/>
+          <w:lang w:eastAsia="en-US"/>
+        </w:rPr>
+      </w:pPr>
+    </w:p>
+    <w:p>
+      <w:pPr>
+        <w:rPr>
+          <w:rFonts w:ascii="Cambria" w:eastAsia="Times New Roman" w:hAnsi="Cambria" w:cs="Times New Roman"/>
+          <w:lang w:eastAsia="en-US"/>
+        </w:rPr>
+      </w:pPr>
+    </w:p>
+    <w:p>
+      <w:pPr>
+        <w:rPr>
+          <w:rFonts w:ascii="Cambria" w:eastAsia="Times New Roman" w:hAnsi="Cambria" w:cs="Times New Roman"/>
+          <w:lang w:eastAsia="en-US"/>
+        </w:rPr>
+      </w:pPr>
+    </w:p>
+    <w:p>
+      <w:pPr>
+        <w:rPr>
+          <w:rFonts w:ascii="Cambria" w:eastAsia="Times New Roman" w:hAnsi="Cambria" w:cs="Times New Roman"/>
+          <w:lang w:eastAsia="en-US"/>
+        </w:rPr>
+      </w:pPr>
+    </w:p>
+    <w:p>
+      <w:pPr>
+        <w:rPr>
+          <w:rFonts w:ascii="Cambria" w:eastAsia="Times New Roman" w:hAnsi="Cambria" w:cs="Times New Roman"/>
+          <w:lang w:eastAsia="en-US"/>
+        </w:rPr>
+      </w:pPr>
+    </w:p>
+    <w:p>
+      <w:pPr>
+        <w:rPr>
+          <w:rFonts w:ascii="Cambria" w:eastAsia="Times New Roman" w:hAnsi="Cambria" w:cs="Times New Roman"/>
+          <w:lang w:eastAsia="en-US"/>
+        </w:rPr>
+      </w:pPr>
+    </w:p>
+    <w:p>
+      <w:pPr>
+        <w:rPr>
+          <w:rFonts w:ascii="Cambria" w:eastAsia="Times New Roman" w:hAnsi="Cambria" w:cs="Times New Roman"/>
+          <w:lang w:eastAsia="en-US"/>
+        </w:rPr>
+      </w:pPr>
+    </w:p>
+    <w:p>
+      <w:pPr>
+        <w:rPr>
+          <w:b/>
+        </w:rPr>
+      </w:pPr>
+    </w:p>
+    <w:p>
+      <w:pPr>
+        <w:rPr>
+          <w:b/>
+        </w:rPr>
+      </w:pPr>
+    </w:p>
+    <w:p>
+      <w:pPr>
+        <w:rPr>
+          <w:b/>
+        </w:rPr>
+      </w:pPr>
+    </w:p>
+    <w:p>
+      <w:pPr>
+        <w:rPr>
+          <w:b/>
+        </w:rPr>
+      </w:pPr>
+      <w:r>
+        <w:rPr>
+          <w:b/>
+        </w:rPr>
+        <w:lastRenderedPageBreak/>
+        <w:t>Usage</w:t>
+      </w:r>
+    </w:p>
+    <w:p>
+      <w:pPr>
+        <w:rPr>
+          <w:b/>
+        </w:rPr>
+      </w:pPr>
+    </w:p>
     <w:p>
       <w:r>
         <w:t>T</w:t>
@@ -212,7 +853,6 @@
           <w:noProof/>
           <w:lang w:eastAsia="en-US"/>
         </w:rPr>
-        <w:lastRenderedPageBreak/>
         <w:drawing>
           <wp:inline distT="0" distB="0" distL="0" distR="0" wp14:anchorId="21B7400F" wp14:editId="7A7D092E">
             <wp:extent cx="4343400" cy="3532532"/>
@@ -327,7 +967,6 @@
     </w:p>
     <w:p>
       <w:r>
-        <w:lastRenderedPageBreak/>
         <w:t xml:space="preserve">Otherwise, the program will create initial version in the database and ask user for the comment to go with the </w:t>
       </w:r>
       <w:r>
@@ -420,7 +1059,6 @@
           <w:noProof/>
           <w:lang w:eastAsia="en-US"/>
         </w:rPr>
-        <w:lastRenderedPageBreak/>
         <w:drawing>
           <wp:inline distT="0" distB="0" distL="0" distR="0" wp14:anchorId="383750CC" wp14:editId="76F0F55C">
             <wp:extent cx="4507731" cy="3657600"/>
@@ -540,7 +1178,6 @@
     </w:p>
     <w:p>
       <w:r>
-        <w:lastRenderedPageBreak/>
         <w:t xml:space="preserve">Retrieve version button provides user the option to retrieve the version of the file that </w:t>
       </w:r>
       <w:r>
@@ -671,7 +1308,6 @@
     <w:p/>
     <w:p>
       <w:r>
-        <w:lastRenderedPageBreak/>
         <w:t xml:space="preserve">Set as reference option allows user to select </w:t>
       </w:r>
       <w:r>
@@ -808,7 +1444,6 @@
           <w:noProof/>
           <w:lang w:eastAsia="en-US"/>
         </w:rPr>
-        <w:lastRenderedPageBreak/>
         <w:drawing>
           <wp:inline distT="0" distB="0" distL="0" distR="0" wp14:anchorId="387A2E8E" wp14:editId="10673E47">
             <wp:extent cx="4343400" cy="3530806"/>
@@ -923,12 +1558,10 @@
     </w:p>
     <w:p>
       <w:r>
-        <w:lastRenderedPageBreak/>
         <w:t>In case the user did not select the version, program will notify the user.</w:t>
       </w:r>
     </w:p>
     <w:p>
-      <w:bookmarkStart w:id="0" w:name="_GoBack"/>
       <w:r>
         <w:rPr>
           <w:noProof/>
@@ -983,7 +1616,6 @@
           </wp:inline>
         </w:drawing>
       </w:r>
-      <w:bookmarkEnd w:id="0"/>
     </w:p>
     <w:p/>
     <w:p/>

</xml_diff>